<commit_message>
- Adding Technical Safety Concept and update Functional Safety Concept
</commit_message>
<xml_diff>
--- a/Template_Files/03_FunctionalSafetyConcept_LaneAssistance.docx
+++ b/Template_Files/03_FunctionalSafetyConcept_LaneAssistance.docx
@@ -1,6 +1,6 @@
 
 <file path=word/document.xml><?xml version="1.0" encoding="utf-8"?>
-<w:document xmlns:wpc="http://schemas.microsoft.com/office/word/2010/wordprocessingCanvas" xmlns:mc="http://schemas.openxmlformats.org/markup-compatibility/2006" xmlns:o="urn:schemas-microsoft-com:office:office" xmlns:r="http://schemas.openxmlformats.org/officeDocument/2006/relationships" xmlns:m="http://schemas.openxmlformats.org/officeDocument/2006/math" xmlns:v="urn:schemas-microsoft-com:vml" xmlns:wp14="http://schemas.microsoft.com/office/word/2010/wordprocessingDrawing" xmlns:wp="http://schemas.openxmlformats.org/drawingml/2006/wordprocessingDrawing" xmlns:w10="urn:schemas-microsoft-com:office:word" xmlns:w="http://schemas.openxmlformats.org/wordprocessingml/2006/main" xmlns:w14="http://schemas.microsoft.com/office/word/2010/wordml" xmlns:w15="http://schemas.microsoft.com/office/word/2012/wordml" xmlns:wpg="http://schemas.microsoft.com/office/word/2010/wordprocessingGroup" xmlns:wpi="http://schemas.microsoft.com/office/word/2010/wordprocessingInk" xmlns:wne="http://schemas.microsoft.com/office/word/2006/wordml" xmlns:wps="http://schemas.microsoft.com/office/word/2010/wordprocessingShape" mc:Ignorable="w14 w15 wp14">
+<w:document xmlns:wpc="http://schemas.microsoft.com/office/word/2010/wordprocessingCanvas" xmlns:cx="http://schemas.microsoft.com/office/drawing/2014/chartex" xmlns:mc="http://schemas.openxmlformats.org/markup-compatibility/2006" xmlns:o="urn:schemas-microsoft-com:office:office" xmlns:r="http://schemas.openxmlformats.org/officeDocument/2006/relationships" xmlns:m="http://schemas.openxmlformats.org/officeDocument/2006/math" xmlns:v="urn:schemas-microsoft-com:vml" xmlns:wp14="http://schemas.microsoft.com/office/word/2010/wordprocessingDrawing" xmlns:wp="http://schemas.openxmlformats.org/drawingml/2006/wordprocessingDrawing" xmlns:w10="urn:schemas-microsoft-com:office:word" xmlns:w="http://schemas.openxmlformats.org/wordprocessingml/2006/main" xmlns:w14="http://schemas.microsoft.com/office/word/2010/wordml" xmlns:w15="http://schemas.microsoft.com/office/word/2012/wordml" xmlns:w16se="http://schemas.microsoft.com/office/word/2015/wordml/symex" xmlns:wpg="http://schemas.microsoft.com/office/word/2010/wordprocessingGroup" xmlns:wpi="http://schemas.microsoft.com/office/word/2010/wordprocessingInk" xmlns:wne="http://schemas.microsoft.com/office/word/2006/wordml" xmlns:wps="http://schemas.microsoft.com/office/word/2010/wordprocessingShape" mc:Ignorable="w14 w15 w16se wp14">
   <w:body>
     <w:p>
       <w:pPr>
@@ -15,7 +15,6 @@
         </w:rPr>
       </w:pPr>
       <w:bookmarkStart w:id="0" w:name="_gc2pz7m8v7e" w:colFirst="0" w:colLast="0"/>
-      <w:bookmarkStart w:id="1" w:name="_GoBack"/>
       <w:bookmarkEnd w:id="0"/>
       <w:r>
         <w:rPr>
@@ -131,8 +130,8 @@
           <w:szCs w:val="48"/>
         </w:rPr>
       </w:pPr>
-      <w:bookmarkStart w:id="2" w:name="_26sbew8fa0gp" w:colFirst="0" w:colLast="0"/>
-      <w:bookmarkEnd w:id="2"/>
+      <w:bookmarkStart w:id="1" w:name="_26sbew8fa0gp" w:colFirst="0" w:colLast="0"/>
+      <w:bookmarkEnd w:id="1"/>
     </w:p>
     <w:p>
       <w:pPr>
@@ -144,8 +143,8 @@
           <w:szCs w:val="48"/>
         </w:rPr>
       </w:pPr>
-      <w:bookmarkStart w:id="3" w:name="_1v0rwb789wl3" w:colFirst="0" w:colLast="0"/>
-      <w:bookmarkEnd w:id="3"/>
+      <w:bookmarkStart w:id="2" w:name="_1v0rwb789wl3" w:colFirst="0" w:colLast="0"/>
+      <w:bookmarkEnd w:id="2"/>
     </w:p>
     <w:p>
       <w:pPr>
@@ -156,8 +155,8 @@
           <w:szCs w:val="48"/>
         </w:rPr>
       </w:pPr>
-      <w:bookmarkStart w:id="4" w:name="_2468oyeg0eef" w:colFirst="0" w:colLast="0"/>
-      <w:bookmarkEnd w:id="4"/>
+      <w:bookmarkStart w:id="3" w:name="_2468oyeg0eef" w:colFirst="0" w:colLast="0"/>
+      <w:bookmarkEnd w:id="3"/>
     </w:p>
     <w:p/>
     <w:p/>
@@ -167,8 +166,8 @@
         <w:contextualSpacing w:val="0"/>
         <w:jc w:val="right"/>
       </w:pPr>
-      <w:bookmarkStart w:id="5" w:name="_ug35toubx59n" w:colFirst="0" w:colLast="0"/>
-      <w:bookmarkEnd w:id="5"/>
+      <w:bookmarkStart w:id="4" w:name="_ug35toubx59n" w:colFirst="0" w:colLast="0"/>
+      <w:bookmarkEnd w:id="4"/>
       <w:r>
         <w:rPr>
           <w:sz w:val="48"/>
@@ -226,8 +225,8 @@
           <w:szCs w:val="48"/>
         </w:rPr>
       </w:pPr>
-      <w:bookmarkStart w:id="6" w:name="_q7vpi366elug" w:colFirst="0" w:colLast="0"/>
-      <w:bookmarkEnd w:id="6"/>
+      <w:bookmarkStart w:id="5" w:name="_q7vpi366elug" w:colFirst="0" w:colLast="0"/>
+      <w:bookmarkEnd w:id="5"/>
       <w:r>
         <w:rPr>
           <w:noProof/>
@@ -291,8 +290,8 @@
         <w:spacing w:before="480" w:after="180" w:line="240" w:lineRule="auto"/>
         <w:contextualSpacing w:val="0"/>
       </w:pPr>
-      <w:bookmarkStart w:id="7" w:name="_1t3h5sf" w:colFirst="0" w:colLast="0"/>
-      <w:bookmarkEnd w:id="7"/>
+      <w:bookmarkStart w:id="6" w:name="_1t3h5sf" w:colFirst="0" w:colLast="0"/>
+      <w:bookmarkEnd w:id="6"/>
       <w:r>
         <w:lastRenderedPageBreak/>
         <w:t>Document history</w:t>
@@ -455,37 +454,29 @@
                 <w:sz w:val="22"/>
                 <w:szCs w:val="22"/>
               </w:rPr>
-              <w:t>June 62, 2019</w:t>
-            </w:r>
-          </w:p>
-        </w:tc>
-        <w:tc>
-          <w:tcPr>
-            <w:tcW w:w="1165" w:type="dxa"/>
-          </w:tcPr>
-          <w:p>
-            <w:pPr>
-              <w:widowControl w:val="0"/>
-              <w:contextualSpacing w:val="0"/>
+              <w:t xml:space="preserve">June </w:t>
+            </w:r>
+            <w:r>
               <w:rPr>
                 <w:rFonts w:ascii="Calibri" w:eastAsia="Calibri" w:hAnsi="Calibri" w:cs="Calibri"/>
                 <w:sz w:val="22"/>
                 <w:szCs w:val="22"/>
               </w:rPr>
-            </w:pPr>
+              <w:t>2</w:t>
+            </w:r>
             <w:r>
               <w:rPr>
                 <w:rFonts w:ascii="Calibri" w:eastAsia="Calibri" w:hAnsi="Calibri" w:cs="Calibri"/>
                 <w:sz w:val="22"/>
                 <w:szCs w:val="22"/>
               </w:rPr>
-              <w:t>1.0</w:t>
-            </w:r>
-          </w:p>
-        </w:tc>
-        <w:tc>
-          <w:tcPr>
-            <w:tcW w:w="2100" w:type="dxa"/>
+              <w:t>1, 2017</w:t>
+            </w:r>
+          </w:p>
+        </w:tc>
+        <w:tc>
+          <w:tcPr>
+            <w:tcW w:w="1165" w:type="dxa"/>
           </w:tcPr>
           <w:p>
             <w:pPr>
@@ -497,51 +488,49 @@
                 <w:szCs w:val="22"/>
               </w:rPr>
             </w:pPr>
-            <w:proofErr w:type="spellStart"/>
-            <w:r>
-              <w:rPr>
-                <w:rFonts w:ascii="Calibri" w:eastAsia="Calibri" w:hAnsi="Calibri" w:cs="Calibri"/>
-              </w:rPr>
-              <w:t>Udacity</w:t>
-            </w:r>
-            <w:proofErr w:type="spellEnd"/>
-            <w:r>
-              <w:rPr>
-                <w:rFonts w:ascii="Calibri" w:eastAsia="Calibri" w:hAnsi="Calibri" w:cs="Calibri"/>
-              </w:rPr>
-              <w:t>, EB</w:t>
-            </w:r>
-          </w:p>
-        </w:tc>
-        <w:tc>
-          <w:tcPr>
-            <w:tcW w:w="4785" w:type="dxa"/>
-          </w:tcPr>
-          <w:p>
-            <w:pPr>
-              <w:widowControl w:val="0"/>
-              <w:contextualSpacing w:val="0"/>
+            <w:r>
               <w:rPr>
                 <w:rFonts w:ascii="Calibri" w:eastAsia="Calibri" w:hAnsi="Calibri" w:cs="Calibri"/>
                 <w:sz w:val="22"/>
                 <w:szCs w:val="22"/>
               </w:rPr>
-            </w:pPr>
-            <w:r>
+              <w:t>1.0</w:t>
+            </w:r>
+          </w:p>
+        </w:tc>
+        <w:tc>
+          <w:tcPr>
+            <w:tcW w:w="2100" w:type="dxa"/>
+          </w:tcPr>
+          <w:p>
+            <w:pPr>
+              <w:widowControl w:val="0"/>
+              <w:contextualSpacing w:val="0"/>
               <w:rPr>
                 <w:rFonts w:ascii="Calibri" w:eastAsia="Calibri" w:hAnsi="Calibri" w:cs="Calibri"/>
                 <w:sz w:val="22"/>
                 <w:szCs w:val="22"/>
               </w:rPr>
-              <w:t>Template version</w:t>
-            </w:r>
-          </w:p>
-        </w:tc>
-      </w:tr>
-      <w:tr>
-        <w:tc>
-          <w:tcPr>
-            <w:tcW w:w="1580" w:type="dxa"/>
+            </w:pPr>
+            <w:proofErr w:type="spellStart"/>
+            <w:r>
+              <w:rPr>
+                <w:rFonts w:ascii="Calibri" w:eastAsia="Calibri" w:hAnsi="Calibri" w:cs="Calibri"/>
+              </w:rPr>
+              <w:t>Udacity</w:t>
+            </w:r>
+            <w:proofErr w:type="spellEnd"/>
+            <w:r>
+              <w:rPr>
+                <w:rFonts w:ascii="Calibri" w:eastAsia="Calibri" w:hAnsi="Calibri" w:cs="Calibri"/>
+              </w:rPr>
+              <w:t>, EB</w:t>
+            </w:r>
+          </w:p>
+        </w:tc>
+        <w:tc>
+          <w:tcPr>
+            <w:tcW w:w="4785" w:type="dxa"/>
           </w:tcPr>
           <w:p>
             <w:pPr>
@@ -559,13 +548,15 @@
                 <w:sz w:val="22"/>
                 <w:szCs w:val="22"/>
               </w:rPr>
-              <w:t>April 22, 2019</w:t>
-            </w:r>
-          </w:p>
-        </w:tc>
-        <w:tc>
-          <w:tcPr>
-            <w:tcW w:w="1165" w:type="dxa"/>
+              <w:t>Template version</w:t>
+            </w:r>
+          </w:p>
+        </w:tc>
+      </w:tr>
+      <w:tr>
+        <w:tc>
+          <w:tcPr>
+            <w:tcW w:w="1580" w:type="dxa"/>
           </w:tcPr>
           <w:p>
             <w:pPr>
@@ -583,13 +574,13 @@
                 <w:sz w:val="22"/>
                 <w:szCs w:val="22"/>
               </w:rPr>
-              <w:t>1.1</w:t>
-            </w:r>
-          </w:p>
-        </w:tc>
-        <w:tc>
-          <w:tcPr>
-            <w:tcW w:w="2100" w:type="dxa"/>
+              <w:t>April 22, 2019</w:t>
+            </w:r>
+          </w:p>
+        </w:tc>
+        <w:tc>
+          <w:tcPr>
+            <w:tcW w:w="1165" w:type="dxa"/>
           </w:tcPr>
           <w:p>
             <w:pPr>
@@ -604,14 +595,16 @@
             <w:r>
               <w:rPr>
                 <w:rFonts w:ascii="Calibri" w:eastAsia="Calibri" w:hAnsi="Calibri" w:cs="Calibri"/>
-              </w:rPr>
-              <w:t>Ahmed Belal</w:t>
-            </w:r>
-          </w:p>
-        </w:tc>
-        <w:tc>
-          <w:tcPr>
-            <w:tcW w:w="4785" w:type="dxa"/>
+                <w:sz w:val="22"/>
+                <w:szCs w:val="22"/>
+              </w:rPr>
+              <w:t>1.1</w:t>
+            </w:r>
+          </w:p>
+        </w:tc>
+        <w:tc>
+          <w:tcPr>
+            <w:tcW w:w="2100" w:type="dxa"/>
           </w:tcPr>
           <w:p>
             <w:pPr>
@@ -626,18 +619,14 @@
             <w:r>
               <w:rPr>
                 <w:rFonts w:ascii="Calibri" w:eastAsia="Calibri" w:hAnsi="Calibri" w:cs="Calibri"/>
-                <w:sz w:val="22"/>
-                <w:szCs w:val="22"/>
-              </w:rPr>
-              <w:t>Fill in the complete document</w:t>
-            </w:r>
-          </w:p>
-        </w:tc>
-      </w:tr>
-      <w:tr>
-        <w:tc>
-          <w:tcPr>
-            <w:tcW w:w="1580" w:type="dxa"/>
+              </w:rPr>
+              <w:t>Ahmed Belal</w:t>
+            </w:r>
+          </w:p>
+        </w:tc>
+        <w:tc>
+          <w:tcPr>
+            <w:tcW w:w="4785" w:type="dxa"/>
           </w:tcPr>
           <w:p>
             <w:pPr>
@@ -649,27 +638,21 @@
                 <w:szCs w:val="22"/>
               </w:rPr>
             </w:pPr>
-          </w:p>
-        </w:tc>
-        <w:tc>
-          <w:tcPr>
-            <w:tcW w:w="1165" w:type="dxa"/>
-          </w:tcPr>
-          <w:p>
-            <w:pPr>
-              <w:widowControl w:val="0"/>
-              <w:contextualSpacing w:val="0"/>
+            <w:r>
               <w:rPr>
                 <w:rFonts w:ascii="Calibri" w:eastAsia="Calibri" w:hAnsi="Calibri" w:cs="Calibri"/>
                 <w:sz w:val="22"/>
                 <w:szCs w:val="22"/>
               </w:rPr>
-            </w:pPr>
-          </w:p>
-        </w:tc>
-        <w:tc>
-          <w:tcPr>
-            <w:tcW w:w="2100" w:type="dxa"/>
+              <w:t>Fill in the complete document</w:t>
+            </w:r>
+          </w:p>
+        </w:tc>
+      </w:tr>
+      <w:tr>
+        <w:tc>
+          <w:tcPr>
+            <w:tcW w:w="1580" w:type="dxa"/>
           </w:tcPr>
           <w:p>
             <w:pPr>
@@ -685,7 +668,7 @@
         </w:tc>
         <w:tc>
           <w:tcPr>
-            <w:tcW w:w="4785" w:type="dxa"/>
+            <w:tcW w:w="1165" w:type="dxa"/>
           </w:tcPr>
           <w:p>
             <w:pPr>
@@ -699,11 +682,9 @@
             </w:pPr>
           </w:p>
         </w:tc>
-      </w:tr>
-      <w:tr>
-        <w:tc>
-          <w:tcPr>
-            <w:tcW w:w="1580" w:type="dxa"/>
+        <w:tc>
+          <w:tcPr>
+            <w:tcW w:w="2100" w:type="dxa"/>
           </w:tcPr>
           <w:p>
             <w:pPr>
@@ -719,7 +700,7 @@
         </w:tc>
         <w:tc>
           <w:tcPr>
-            <w:tcW w:w="1165" w:type="dxa"/>
+            <w:tcW w:w="4785" w:type="dxa"/>
           </w:tcPr>
           <w:p>
             <w:pPr>
@@ -733,9 +714,11 @@
             </w:pPr>
           </w:p>
         </w:tc>
-        <w:tc>
-          <w:tcPr>
-            <w:tcW w:w="2100" w:type="dxa"/>
+      </w:tr>
+      <w:tr>
+        <w:tc>
+          <w:tcPr>
+            <w:tcW w:w="1580" w:type="dxa"/>
           </w:tcPr>
           <w:p>
             <w:pPr>
@@ -751,7 +734,7 @@
         </w:tc>
         <w:tc>
           <w:tcPr>
-            <w:tcW w:w="4785" w:type="dxa"/>
+            <w:tcW w:w="1165" w:type="dxa"/>
           </w:tcPr>
           <w:p>
             <w:pPr>
@@ -765,11 +748,9 @@
             </w:pPr>
           </w:p>
         </w:tc>
-      </w:tr>
-      <w:tr>
-        <w:tc>
-          <w:tcPr>
-            <w:tcW w:w="1580" w:type="dxa"/>
+        <w:tc>
+          <w:tcPr>
+            <w:tcW w:w="2100" w:type="dxa"/>
           </w:tcPr>
           <w:p>
             <w:pPr>
@@ -785,7 +766,7 @@
         </w:tc>
         <w:tc>
           <w:tcPr>
-            <w:tcW w:w="1165" w:type="dxa"/>
+            <w:tcW w:w="4785" w:type="dxa"/>
           </w:tcPr>
           <w:p>
             <w:pPr>
@@ -797,8 +778,42 @@
                 <w:szCs w:val="22"/>
               </w:rPr>
             </w:pPr>
-            <w:bookmarkStart w:id="8" w:name="_2s8eyo1" w:colFirst="0" w:colLast="0"/>
-            <w:bookmarkEnd w:id="8"/>
+          </w:p>
+        </w:tc>
+      </w:tr>
+      <w:tr>
+        <w:tc>
+          <w:tcPr>
+            <w:tcW w:w="1580" w:type="dxa"/>
+          </w:tcPr>
+          <w:p>
+            <w:pPr>
+              <w:widowControl w:val="0"/>
+              <w:contextualSpacing w:val="0"/>
+              <w:rPr>
+                <w:rFonts w:ascii="Calibri" w:eastAsia="Calibri" w:hAnsi="Calibri" w:cs="Calibri"/>
+                <w:sz w:val="22"/>
+                <w:szCs w:val="22"/>
+              </w:rPr>
+            </w:pPr>
+          </w:p>
+        </w:tc>
+        <w:tc>
+          <w:tcPr>
+            <w:tcW w:w="1165" w:type="dxa"/>
+          </w:tcPr>
+          <w:p>
+            <w:pPr>
+              <w:widowControl w:val="0"/>
+              <w:contextualSpacing w:val="0"/>
+              <w:rPr>
+                <w:rFonts w:ascii="Calibri" w:eastAsia="Calibri" w:hAnsi="Calibri" w:cs="Calibri"/>
+                <w:sz w:val="22"/>
+                <w:szCs w:val="22"/>
+              </w:rPr>
+            </w:pPr>
+            <w:bookmarkStart w:id="7" w:name="_2s8eyo1" w:colFirst="0" w:colLast="0"/>
+            <w:bookmarkEnd w:id="7"/>
           </w:p>
         </w:tc>
         <w:tc>
@@ -842,13 +857,10 @@
         <w:spacing w:before="480" w:after="180" w:line="240" w:lineRule="auto"/>
         <w:contextualSpacing w:val="0"/>
       </w:pPr>
-      <w:bookmarkStart w:id="9" w:name="_ktt3lgighckp" w:colFirst="0" w:colLast="0"/>
-      <w:bookmarkEnd w:id="9"/>
+      <w:bookmarkStart w:id="8" w:name="_ktt3lgighckp" w:colFirst="0" w:colLast="0"/>
+      <w:bookmarkEnd w:id="8"/>
       <w:r>
-        <w:t>T</w:t>
-      </w:r>
-      <w:r>
-        <w:t>able of Contents</w:t>
+        <w:t>Table of Contents</w:t>
       </w:r>
     </w:p>
     <w:sdt>
@@ -1089,14 +1101,7 @@
                 <w:color w:val="1155CC"/>
                 <w:u w:val="single"/>
               </w:rPr>
-              <w:t>Allocation of Func</w:t>
-            </w:r>
-            <w:r>
-              <w:rPr>
-                <w:color w:val="1155CC"/>
-                <w:u w:val="single"/>
-              </w:rPr>
-              <w:t>tional Safety Requirements to Architecture Elements</w:t>
+              <w:t>Allocation of Functional Safety Requirements to Architecture Elements</w:t>
             </w:r>
           </w:hyperlink>
         </w:p>
@@ -1171,14 +1176,14 @@
         <w:pStyle w:val="Heading1"/>
         <w:contextualSpacing w:val="0"/>
       </w:pPr>
-      <w:bookmarkStart w:id="10" w:name="_fulgh8sf1ocg" w:colFirst="0" w:colLast="0"/>
-      <w:bookmarkEnd w:id="10"/>
+      <w:bookmarkStart w:id="9" w:name="_fulgh8sf1ocg" w:colFirst="0" w:colLast="0"/>
+      <w:bookmarkEnd w:id="9"/>
       <w:r>
         <w:lastRenderedPageBreak/>
         <w:t>Purpose of the Functional Safety Concept</w:t>
       </w:r>
-      <w:bookmarkStart w:id="11" w:name="_757cx6xm46zb" w:colFirst="0" w:colLast="0"/>
-      <w:bookmarkEnd w:id="11"/>
+      <w:bookmarkStart w:id="10" w:name="_757cx6xm46zb" w:colFirst="0" w:colLast="0"/>
+      <w:bookmarkEnd w:id="10"/>
     </w:p>
     <w:p>
       <w:r>
@@ -1197,10 +1202,7 @@
         </w:numPr>
       </w:pPr>
       <w:r>
-        <w:t>D</w:t>
-      </w:r>
-      <w:r>
-        <w:t xml:space="preserve">erive functional safety requirement from the </w:t>
+        <w:t xml:space="preserve">Derive functional safety requirement from the </w:t>
       </w:r>
       <w:r>
         <w:t>safety goals</w:t>
@@ -1284,10 +1286,7 @@
         <w:contextualSpacing w:val="0"/>
       </w:pPr>
       <w:r>
-        <w:t>I</w:t>
-      </w:r>
-      <w:r>
-        <w:t>nputs to the Functional Safety Concept</w:t>
+        <w:t>Inputs to the Functional Safety Concept</w:t>
       </w:r>
     </w:p>
     <w:p>
@@ -1295,8 +1294,8 @@
         <w:pStyle w:val="Heading2"/>
         <w:contextualSpacing w:val="0"/>
       </w:pPr>
-      <w:bookmarkStart w:id="12" w:name="_pi1c1upmo8jt" w:colFirst="0" w:colLast="0"/>
-      <w:bookmarkEnd w:id="12"/>
+      <w:bookmarkStart w:id="11" w:name="_pi1c1upmo8jt" w:colFirst="0" w:colLast="0"/>
+      <w:bookmarkEnd w:id="11"/>
       <w:r>
         <w:t>Safety goals from the Hazard Analysis and Risk Assessment</w:t>
       </w:r>
@@ -1562,14 +1561,11 @@
         <w:pStyle w:val="Heading2"/>
         <w:contextualSpacing w:val="0"/>
       </w:pPr>
-      <w:bookmarkStart w:id="13" w:name="_s0p6ihti6jgk" w:colFirst="0" w:colLast="0"/>
-      <w:bookmarkEnd w:id="13"/>
+      <w:bookmarkStart w:id="12" w:name="_s0p6ihti6jgk" w:colFirst="0" w:colLast="0"/>
+      <w:bookmarkEnd w:id="12"/>
       <w:r>
         <w:lastRenderedPageBreak/>
-        <w:t>P</w:t>
-      </w:r>
-      <w:r>
-        <w:t>reliminary Architecture</w:t>
+        <w:t>Preliminary Architecture</w:t>
       </w:r>
     </w:p>
     <w:p>
@@ -1598,7 +1594,7 @@
             <v:path o:extrusionok="f" gradientshapeok="t" o:connecttype="rect"/>
             <o:lock v:ext="edit" aspectratio="t"/>
           </v:shapetype>
-          <v:shape id="_x0000_i1025" type="#_x0000_t75" style="width:467.55pt;height:263.1pt">
+          <v:shape id="_x0000_i1025" type="#_x0000_t75" style="width:467.7pt;height:262.95pt">
             <v:imagedata r:id="rId8" o:title="Lane_assistence_item_boundry"/>
           </v:shape>
         </w:pict>
@@ -1609,8 +1605,8 @@
         <w:pStyle w:val="Heading3"/>
         <w:contextualSpacing w:val="0"/>
       </w:pPr>
-      <w:bookmarkStart w:id="14" w:name="_cqb49updinx4" w:colFirst="0" w:colLast="0"/>
-      <w:bookmarkEnd w:id="14"/>
+      <w:bookmarkStart w:id="13" w:name="_cqb49updinx4" w:colFirst="0" w:colLast="0"/>
+      <w:bookmarkEnd w:id="13"/>
       <w:r>
         <w:t>Description of architecture elements</w:t>
       </w:r>
@@ -1659,13 +1655,7 @@
               <w:rPr>
                 <w:b/>
               </w:rPr>
-              <w:t>E</w:t>
-            </w:r>
-            <w:r>
-              <w:rPr>
-                <w:b/>
-              </w:rPr>
-              <w:t>lement</w:t>
+              <w:t>Element</w:t>
             </w:r>
           </w:p>
         </w:tc>
@@ -1742,6 +1732,9 @@
             <w:r>
               <w:t xml:space="preserve"> images</w:t>
             </w:r>
+            <w:r>
+              <w:t xml:space="preserve"> (video)</w:t>
+            </w:r>
           </w:p>
         </w:tc>
       </w:tr>
@@ -1782,7 +1775,13 @@
               <w:spacing w:line="240" w:lineRule="auto"/>
             </w:pPr>
             <w:r>
-              <w:t>Processing the images provided by the camera sensor for detecting the lane lines and determining when the vehicle leaves the lane by mistake</w:t>
+              <w:t>Processing the images</w:t>
+            </w:r>
+            <w:r>
+              <w:t xml:space="preserve"> (video)</w:t>
+            </w:r>
+            <w:r>
+              <w:t xml:space="preserve"> provided by the camera sensor for detecting the lane lines and determining when the vehicle leaves the lane by mistake</w:t>
             </w:r>
           </w:p>
         </w:tc>
@@ -2004,7 +2003,13 @@
               <w:t xml:space="preserve">Apply the </w:t>
             </w:r>
             <w:r>
-              <w:t>steering torque based on the received steering control signal from the Electronic power steering ECU (EPS)</w:t>
+              <w:t>steering torque based on the received steering control signal from the Electronic power steering</w:t>
+            </w:r>
+            <w:r>
+              <w:t xml:space="preserve"> (EPS)</w:t>
+            </w:r>
+            <w:r>
+              <w:t xml:space="preserve"> ECU</w:t>
             </w:r>
           </w:p>
         </w:tc>
@@ -2015,8 +2020,8 @@
         <w:pStyle w:val="Heading1"/>
         <w:contextualSpacing w:val="0"/>
       </w:pPr>
-      <w:bookmarkStart w:id="15" w:name="_v8l7qfui8b16" w:colFirst="0" w:colLast="0"/>
-      <w:bookmarkEnd w:id="15"/>
+      <w:bookmarkStart w:id="14" w:name="_v8l7qfui8b16" w:colFirst="0" w:colLast="0"/>
+      <w:bookmarkEnd w:id="14"/>
       <w:r>
         <w:lastRenderedPageBreak/>
         <w:t>Functional Safety Concept</w:t>
@@ -2084,8 +2089,8 @@
         <w:pStyle w:val="Heading2"/>
         <w:contextualSpacing w:val="0"/>
       </w:pPr>
-      <w:bookmarkStart w:id="16" w:name="_mtn6qbhgsr36" w:colFirst="0" w:colLast="0"/>
-      <w:bookmarkEnd w:id="16"/>
+      <w:bookmarkStart w:id="15" w:name="_mtn6qbhgsr36" w:colFirst="0" w:colLast="0"/>
+      <w:bookmarkEnd w:id="15"/>
       <w:r>
         <w:t>Functional Safety Analysis</w:t>
       </w:r>
@@ -2135,13 +2140,7 @@
               <w:rPr>
                 <w:b/>
               </w:rPr>
-              <w:t>M</w:t>
-            </w:r>
-            <w:r>
-              <w:rPr>
-                <w:b/>
-              </w:rPr>
-              <w:t>alfunction ID</w:t>
+              <w:t>Malfunction ID</w:t>
             </w:r>
           </w:p>
         </w:tc>
@@ -2697,14 +2696,11 @@
         <w:pStyle w:val="Heading2"/>
         <w:contextualSpacing w:val="0"/>
       </w:pPr>
-      <w:bookmarkStart w:id="17" w:name="_frlc9y84ede8" w:colFirst="0" w:colLast="0"/>
-      <w:bookmarkEnd w:id="17"/>
+      <w:bookmarkStart w:id="16" w:name="_frlc9y84ede8" w:colFirst="0" w:colLast="0"/>
+      <w:bookmarkEnd w:id="16"/>
       <w:r>
         <w:lastRenderedPageBreak/>
-        <w:t>F</w:t>
-      </w:r>
-      <w:r>
-        <w:t>unctional Safety Requirements</w:t>
+        <w:t>Functional Safety Requirements</w:t>
       </w:r>
     </w:p>
     <w:p>
@@ -2935,7 +2931,13 @@
               <w:widowControl w:val="0"/>
             </w:pPr>
             <w:r>
-              <w:t xml:space="preserve">The lane keeping item shall ensure that the lane departure </w:t>
+              <w:t xml:space="preserve">The </w:t>
+            </w:r>
+            <w:r>
+              <w:t>electronic power steering (EPS) ECU</w:t>
+            </w:r>
+            <w:r>
+              <w:t xml:space="preserve"> shall ensure that the lane departure </w:t>
             </w:r>
             <w:r>
               <w:t>oscillating torque amplitude is below the MAX_TORQUE_AMPLITUDE</w:t>
@@ -3075,16 +3077,10 @@
               <w:widowControl w:val="0"/>
             </w:pPr>
             <w:r>
-              <w:t xml:space="preserve">The lane keeping item shall ensure that the lane departure oscillating torque </w:t>
-            </w:r>
-            <w:r>
-              <w:t>frequency</w:t>
-            </w:r>
-            <w:r>
-              <w:t xml:space="preserve"> is below the MAX_TORQUE_</w:t>
-            </w:r>
-            <w:r>
-              <w:t>FREQUENCY</w:t>
+              <w:t xml:space="preserve">The electronic power steering (EPS) ECU </w:t>
+            </w:r>
+            <w:r>
+              <w:t>shall ensure that the lane departure oscillating torque frequency is below the MAX_TORQUE_FREQUENCY</w:t>
             </w:r>
           </w:p>
         </w:tc>
@@ -3366,10 +3362,7 @@
               <w:t xml:space="preserve">Validate </w:t>
             </w:r>
             <w:r>
-              <w:t xml:space="preserve">the </w:t>
-            </w:r>
-            <w:r>
-              <w:t xml:space="preserve">LDW </w:t>
+              <w:t xml:space="preserve">the LDW </w:t>
             </w:r>
             <w:r>
               <w:t>MAX_TORQUE_AMPLITUDE</w:t>
@@ -3398,13 +3391,7 @@
               <w:spacing w:line="240" w:lineRule="auto"/>
             </w:pPr>
             <w:r>
-              <w:t xml:space="preserve">Verify that the LDW will shut down if the </w:t>
-            </w:r>
-            <w:r>
-              <w:t>MAX_TORQUE_AMPLITUDE</w:t>
-            </w:r>
-            <w:r>
-              <w:t xml:space="preserve"> exceeded</w:t>
+              <w:t>Verify that the LDW will shut down if the MAX_TORQUE_AMPLITUDE exceeded</w:t>
             </w:r>
           </w:p>
         </w:tc>
@@ -3475,10 +3462,7 @@
               <w:t xml:space="preserve">Validate the LDW </w:t>
             </w:r>
             <w:r>
-              <w:t>MAX_TORQUE_FREQUENCY</w:t>
-            </w:r>
-            <w:r>
-              <w:t xml:space="preserve"> </w:t>
+              <w:t xml:space="preserve">MAX_TORQUE_FREQUENCY </w:t>
             </w:r>
             <w:r>
               <w:t>of the oscillating steering torque</w:t>
@@ -3501,13 +3485,7 @@
               <w:spacing w:line="240" w:lineRule="auto"/>
             </w:pPr>
             <w:r>
-              <w:t>Verify that the LDW will shut down if the MAX_TORQUE_</w:t>
-            </w:r>
-            <w:r>
-              <w:t xml:space="preserve"> </w:t>
-            </w:r>
-            <w:r>
-              <w:t>FREQUENCY exceeded</w:t>
+              <w:t>Verify that the LDW will shut down if the MAX_TORQUE_ FREQUENCY exceeded</w:t>
             </w:r>
           </w:p>
         </w:tc>
@@ -3819,7 +3797,13 @@
               <w:t>T</w:t>
             </w:r>
             <w:r>
-              <w:t>he electronic power steering ECU shall ensure that the lane keeping assistance</w:t>
+              <w:t>he electronic power steering</w:t>
+            </w:r>
+            <w:r>
+              <w:t xml:space="preserve"> (EPS)</w:t>
+            </w:r>
+            <w:r>
+              <w:t xml:space="preserve"> ECU shall ensure that the lane keeping assistance</w:t>
             </w:r>
             <w:r>
               <w:t xml:space="preserve"> (LKA)</w:t>
@@ -3868,7 +3852,13 @@
               <w:spacing w:line="240" w:lineRule="auto"/>
             </w:pPr>
             <w:r>
-              <w:t>50ms</w:t>
+              <w:t>5</w:t>
+            </w:r>
+            <w:r>
+              <w:t>0</w:t>
+            </w:r>
+            <w:r>
+              <w:t>0ms</w:t>
             </w:r>
           </w:p>
         </w:tc>
@@ -3969,19 +3959,19 @@
               <w:t>T</w:t>
             </w:r>
             <w:r>
-              <w:t xml:space="preserve">he electronic power steering ECU </w:t>
+              <w:t>he electronic power steering</w:t>
+            </w:r>
+            <w:r>
+              <w:t xml:space="preserve"> (EPS)</w:t>
+            </w:r>
+            <w:r>
+              <w:t xml:space="preserve"> ECU </w:t>
             </w:r>
             <w:r>
               <w:t xml:space="preserve">shall </w:t>
             </w:r>
             <w:r>
-              <w:t xml:space="preserve">ensure that the lane keeping assistance (LKA) torque is below the </w:t>
-            </w:r>
-            <w:r>
-              <w:t>MAX_TORQUE_AMPLITUDE</w:t>
-            </w:r>
-            <w:r>
-              <w:t xml:space="preserve"> </w:t>
+              <w:t xml:space="preserve">ensure that the lane keeping assistance (LKA) torque is below the MAX_TORQUE_AMPLITUDE </w:t>
             </w:r>
             <w:r>
               <w:t>when active in order to stay in ego lane</w:t>
@@ -4024,7 +4014,13 @@
               <w:spacing w:line="240" w:lineRule="auto"/>
             </w:pPr>
             <w:r>
-              <w:t>50ms</w:t>
+              <w:t>5</w:t>
+            </w:r>
+            <w:r>
+              <w:t>0</w:t>
+            </w:r>
+            <w:r>
+              <w:t>0ms</w:t>
             </w:r>
           </w:p>
         </w:tc>
@@ -4125,16 +4121,19 @@
               <w:t>T</w:t>
             </w:r>
             <w:r>
-              <w:t xml:space="preserve">he electronic power steering ECU </w:t>
+              <w:t>he electronic power steering</w:t>
+            </w:r>
+            <w:r>
+              <w:t xml:space="preserve"> (EPS)</w:t>
+            </w:r>
+            <w:r>
+              <w:t xml:space="preserve"> ECU </w:t>
             </w:r>
             <w:r>
               <w:t xml:space="preserve">shall </w:t>
             </w:r>
             <w:r>
-              <w:t xml:space="preserve">ensure that the lane keeping assistance (LKA) torque is </w:t>
-            </w:r>
-            <w:r>
-              <w:t>applied</w:t>
+              <w:t>ensure that the lane keeping assistance (LKA) torque is applied</w:t>
             </w:r>
             <w:r>
               <w:t xml:space="preserve"> in the correct direction when active in order to stay in ego lane</w:t>
@@ -4177,7 +4176,15 @@
               <w:spacing w:line="240" w:lineRule="auto"/>
             </w:pPr>
             <w:r>
-              <w:t>50ms</w:t>
+              <w:t>5</w:t>
+            </w:r>
+            <w:r>
+              <w:t>0</w:t>
+            </w:r>
+            <w:bookmarkStart w:id="17" w:name="_GoBack"/>
+            <w:bookmarkEnd w:id="17"/>
+            <w:r>
+              <w:t>0ms</w:t>
             </w:r>
           </w:p>
         </w:tc>
@@ -4422,25 +4429,16 @@
               <w:t xml:space="preserve">the </w:t>
             </w:r>
             <w:r>
-              <w:t>LKA</w:t>
-            </w:r>
-            <w:r>
-              <w:t xml:space="preserve"> </w:t>
-            </w:r>
-            <w:r>
-              <w:t>MAX_DURATION</w:t>
-            </w:r>
-            <w:r>
-              <w:t xml:space="preserve"> </w:t>
+              <w:t xml:space="preserve">LKA </w:t>
+            </w:r>
+            <w:r>
+              <w:t xml:space="preserve">MAX_DURATION </w:t>
             </w:r>
             <w:r>
               <w:t>of</w:t>
             </w:r>
             <w:r>
-              <w:t xml:space="preserve"> the</w:t>
-            </w:r>
-            <w:r>
-              <w:t xml:space="preserve"> steering torque</w:t>
+              <w:t xml:space="preserve"> the steering torque</w:t>
             </w:r>
           </w:p>
         </w:tc>
@@ -4527,10 +4525,7 @@
               <w:spacing w:line="240" w:lineRule="auto"/>
             </w:pPr>
             <w:r>
-              <w:t>03</w:t>
-            </w:r>
-            <w:r>
-              <w:t>-01</w:t>
+              <w:t>03-01</w:t>
             </w:r>
           </w:p>
         </w:tc>
@@ -4555,10 +4550,7 @@
               <w:t xml:space="preserve">the </w:t>
             </w:r>
             <w:r>
-              <w:t>LKA</w:t>
-            </w:r>
-            <w:r>
-              <w:t xml:space="preserve"> </w:t>
+              <w:t xml:space="preserve">LKA </w:t>
             </w:r>
             <w:r>
               <w:t>MAX_TORQUE_AMPLITUDE</w:t>
@@ -4639,10 +4631,7 @@
               <w:spacing w:line="240" w:lineRule="auto"/>
             </w:pPr>
             <w:r>
-              <w:t>04</w:t>
-            </w:r>
-            <w:r>
-              <w:t>-01</w:t>
+              <w:t>04-01</w:t>
             </w:r>
           </w:p>
         </w:tc>
@@ -4690,10 +4679,7 @@
               <w:spacing w:line="240" w:lineRule="auto"/>
             </w:pPr>
             <w:r>
-              <w:t xml:space="preserve">Verify that the LKA will shut down if the </w:t>
-            </w:r>
-            <w:r>
-              <w:t>steering torque applied in the wrong direction</w:t>
+              <w:t>Verify that the LKA will shut down if the steering torque applied in the wrong direction</w:t>
             </w:r>
           </w:p>
         </w:tc>
@@ -4714,45 +4700,11 @@
     </w:p>
     <w:p>
       <w:r>
-        <w:rPr>
-          <w:noProof/>
-          <w:lang w:val="en-US"/>
-        </w:rPr>
-        <w:drawing>
-          <wp:inline distT="0" distB="0" distL="0" distR="0" wp14:anchorId="4775330F" wp14:editId="14AD584B">
-            <wp:extent cx="5943600" cy="3343275"/>
-            <wp:effectExtent l="0" t="0" r="0" b="9525"/>
-            <wp:docPr id="4" name="Picture 4"/>
-            <wp:cNvGraphicFramePr>
-              <a:graphicFrameLocks xmlns:a="http://schemas.openxmlformats.org/drawingml/2006/main" noChangeAspect="1"/>
-            </wp:cNvGraphicFramePr>
-            <a:graphic xmlns:a="http://schemas.openxmlformats.org/drawingml/2006/main">
-              <a:graphicData uri="http://schemas.openxmlformats.org/drawingml/2006/picture">
-                <pic:pic xmlns:pic="http://schemas.openxmlformats.org/drawingml/2006/picture">
-                  <pic:nvPicPr>
-                    <pic:cNvPr id="1" name=""/>
-                    <pic:cNvPicPr/>
-                  </pic:nvPicPr>
-                  <pic:blipFill>
-                    <a:blip r:embed="rId9"/>
-                    <a:stretch>
-                      <a:fillRect/>
-                    </a:stretch>
-                  </pic:blipFill>
-                  <pic:spPr>
-                    <a:xfrm>
-                      <a:off x="0" y="0"/>
-                      <a:ext cx="5943600" cy="3343275"/>
-                    </a:xfrm>
-                    <a:prstGeom prst="rect">
-                      <a:avLst/>
-                    </a:prstGeom>
-                  </pic:spPr>
-                </pic:pic>
-              </a:graphicData>
-            </a:graphic>
-          </wp:inline>
-        </w:drawing>
+        <w:pict>
+          <v:shape id="_x0000_i1026" type="#_x0000_t75" style="width:467.7pt;height:262.95pt">
+            <v:imagedata r:id="rId9" o:title="graphic_asset_3"/>
+          </v:shape>
+        </w:pict>
       </w:r>
     </w:p>
     <w:p/>
@@ -4774,6 +4726,7 @@
     <w:p/>
     <w:p/>
     <w:p/>
+    <w:p/>
     <w:p>
       <w:pPr>
         <w:pStyle w:val="Heading2"/>
@@ -4783,10 +4736,7 @@
       <w:bookmarkEnd w:id="19"/>
       <w:r>
         <w:lastRenderedPageBreak/>
-        <w:t>Allocation of Functional Safety Requirement</w:t>
-      </w:r>
-      <w:r>
-        <w:t>s to Architecture Elements</w:t>
+        <w:t>Allocation of Functional Safety Requirements to Architecture Elements</w:t>
       </w:r>
     </w:p>
     <w:p/>
@@ -4890,13 +4840,7 @@
               <w:rPr>
                 <w:b/>
               </w:rPr>
-              <w:t>Electronic Pow</w:t>
-            </w:r>
-            <w:r>
-              <w:rPr>
-                <w:b/>
-              </w:rPr>
-              <w:t>er Steering ECU</w:t>
+              <w:t>Electronic Power Steering ECU</w:t>
             </w:r>
           </w:p>
         </w:tc>
@@ -5018,7 +4962,10 @@
               <w:widowControl w:val="0"/>
             </w:pPr>
             <w:r>
-              <w:t>The lane keeping item shall ensure that the lane departure oscillating torque amplitude is below the MAX_TORQUE_AMPLITUDE</w:t>
+              <w:t xml:space="preserve">The electronic power steering (EPS) ECU </w:t>
+            </w:r>
+            <w:r>
+              <w:t>shall ensure that the lane departure oscillating torque amplitude is below the MAX_TORQUE_AMPLITUDE</w:t>
             </w:r>
           </w:p>
         </w:tc>
@@ -5039,14 +4986,16 @@
               <w:jc w:val="center"/>
               <w:rPr>
                 <w:b/>
+                <w:sz w:val="56"/>
+                <w:szCs w:val="56"/>
               </w:rPr>
             </w:pPr>
             <w:r>
               <w:rPr>
                 <w:rFonts w:ascii="Segoe UI Symbol" w:hAnsi="Segoe UI Symbol" w:cs="Segoe UI Symbol"/>
                 <w:color w:val="222222"/>
-                <w:sz w:val="96"/>
-                <w:szCs w:val="96"/>
+                <w:sz w:val="56"/>
+                <w:szCs w:val="56"/>
                 <w:shd w:val="clear" w:color="auto" w:fill="FFFFFF"/>
               </w:rPr>
               <w:t>✔</w:t>
@@ -5157,16 +5106,10 @@
               <w:widowControl w:val="0"/>
             </w:pPr>
             <w:r>
-              <w:t xml:space="preserve">The lane keeping item shall ensure that the lane departure oscillating torque </w:t>
-            </w:r>
-            <w:r>
-              <w:t>frequency</w:t>
-            </w:r>
-            <w:r>
-              <w:t xml:space="preserve"> is below the MAX_TORQUE_</w:t>
-            </w:r>
-            <w:r>
-              <w:t>FREQUENCY</w:t>
+              <w:t xml:space="preserve">The electronic power steering (EPS) ECU </w:t>
+            </w:r>
+            <w:r>
+              <w:t>shall ensure that the lane departure oscillating torque frequency is below the MAX_TORQUE_FREQUENCY</w:t>
             </w:r>
           </w:p>
         </w:tc>
@@ -5186,14 +5129,16 @@
               <w:spacing w:line="240" w:lineRule="auto"/>
               <w:rPr>
                 <w:b/>
+                <w:sz w:val="56"/>
+                <w:szCs w:val="56"/>
               </w:rPr>
             </w:pPr>
             <w:r>
               <w:rPr>
                 <w:rFonts w:ascii="Segoe UI Symbol" w:hAnsi="Segoe UI Symbol" w:cs="Segoe UI Symbol"/>
                 <w:color w:val="222222"/>
-                <w:sz w:val="96"/>
-                <w:szCs w:val="96"/>
+                <w:sz w:val="56"/>
+                <w:szCs w:val="56"/>
                 <w:shd w:val="clear" w:color="auto" w:fill="FFFFFF"/>
               </w:rPr>
               <w:t xml:space="preserve"> </w:t>
@@ -5202,8 +5147,18 @@
               <w:rPr>
                 <w:rFonts w:ascii="Segoe UI Symbol" w:hAnsi="Segoe UI Symbol" w:cs="Segoe UI Symbol"/>
                 <w:color w:val="222222"/>
-                <w:sz w:val="96"/>
-                <w:szCs w:val="96"/>
+                <w:sz w:val="56"/>
+                <w:szCs w:val="56"/>
+                <w:shd w:val="clear" w:color="auto" w:fill="FFFFFF"/>
+              </w:rPr>
+              <w:t xml:space="preserve"> </w:t>
+            </w:r>
+            <w:r>
+              <w:rPr>
+                <w:rFonts w:ascii="Segoe UI Symbol" w:hAnsi="Segoe UI Symbol" w:cs="Segoe UI Symbol"/>
+                <w:color w:val="222222"/>
+                <w:sz w:val="56"/>
+                <w:szCs w:val="56"/>
                 <w:shd w:val="clear" w:color="auto" w:fill="FFFFFF"/>
               </w:rPr>
               <w:t>✔</w:t>
@@ -5314,10 +5269,10 @@
               <w:widowControl w:val="0"/>
             </w:pPr>
             <w:r>
-              <w:t>T</w:t>
-            </w:r>
-            <w:r>
-              <w:t>he electronic power steering ECU shall ensure that the lane keeping assistance</w:t>
+              <w:t xml:space="preserve">The electronic power steering (EPS) ECU </w:t>
+            </w:r>
+            <w:r>
+              <w:t>shall ensure that the lane keeping assistance</w:t>
             </w:r>
             <w:r>
               <w:t xml:space="preserve"> (LKA)</w:t>
@@ -5347,14 +5302,16 @@
               <w:jc w:val="center"/>
               <w:rPr>
                 <w:b/>
+                <w:sz w:val="56"/>
+                <w:szCs w:val="56"/>
               </w:rPr>
             </w:pPr>
             <w:r>
               <w:rPr>
                 <w:rFonts w:ascii="Segoe UI Symbol" w:hAnsi="Segoe UI Symbol" w:cs="Segoe UI Symbol"/>
                 <w:color w:val="222222"/>
-                <w:sz w:val="96"/>
-                <w:szCs w:val="96"/>
+                <w:sz w:val="56"/>
+                <w:szCs w:val="56"/>
                 <w:shd w:val="clear" w:color="auto" w:fill="FFFFFF"/>
               </w:rPr>
               <w:t>✔</w:t>
@@ -5469,19 +5426,19 @@
               <w:t>T</w:t>
             </w:r>
             <w:r>
-              <w:t xml:space="preserve">he electronic power steering ECU </w:t>
+              <w:t xml:space="preserve">he electronic power steering </w:t>
+            </w:r>
+            <w:r>
+              <w:t xml:space="preserve">(EPS) </w:t>
+            </w:r>
+            <w:r>
+              <w:t xml:space="preserve">ECU </w:t>
             </w:r>
             <w:r>
               <w:t xml:space="preserve">shall </w:t>
             </w:r>
             <w:r>
-              <w:t xml:space="preserve">ensure that the lane keeping assistance (LKA) torque is below the </w:t>
-            </w:r>
-            <w:r>
-              <w:t>MAX_TORQUE_AMPLITUDE</w:t>
-            </w:r>
-            <w:r>
-              <w:t xml:space="preserve"> </w:t>
+              <w:t xml:space="preserve">ensure that the lane keeping assistance (LKA) torque is below the MAX_TORQUE_AMPLITUDE </w:t>
             </w:r>
             <w:r>
               <w:t>when active in order to stay in ego lane</w:t>
@@ -5504,14 +5461,16 @@
               <w:spacing w:line="240" w:lineRule="auto"/>
               <w:rPr>
                 <w:b/>
+                <w:sz w:val="56"/>
+                <w:szCs w:val="56"/>
               </w:rPr>
             </w:pPr>
             <w:r>
               <w:rPr>
                 <w:rFonts w:ascii="Segoe UI Symbol" w:hAnsi="Segoe UI Symbol" w:cs="Segoe UI Symbol"/>
                 <w:color w:val="222222"/>
-                <w:sz w:val="96"/>
-                <w:szCs w:val="96"/>
+                <w:sz w:val="56"/>
+                <w:szCs w:val="56"/>
                 <w:shd w:val="clear" w:color="auto" w:fill="FFFFFF"/>
               </w:rPr>
               <w:t xml:space="preserve"> </w:t>
@@ -5520,8 +5479,18 @@
               <w:rPr>
                 <w:rFonts w:ascii="Segoe UI Symbol" w:hAnsi="Segoe UI Symbol" w:cs="Segoe UI Symbol"/>
                 <w:color w:val="222222"/>
-                <w:sz w:val="96"/>
-                <w:szCs w:val="96"/>
+                <w:sz w:val="56"/>
+                <w:szCs w:val="56"/>
+                <w:shd w:val="clear" w:color="auto" w:fill="FFFFFF"/>
+              </w:rPr>
+              <w:t xml:space="preserve"> </w:t>
+            </w:r>
+            <w:r>
+              <w:rPr>
+                <w:rFonts w:ascii="Segoe UI Symbol" w:hAnsi="Segoe UI Symbol" w:cs="Segoe UI Symbol"/>
+                <w:color w:val="222222"/>
+                <w:sz w:val="56"/>
+                <w:szCs w:val="56"/>
                 <w:shd w:val="clear" w:color="auto" w:fill="FFFFFF"/>
               </w:rPr>
               <w:t>✔</w:t>
@@ -5636,16 +5605,19 @@
               <w:t>T</w:t>
             </w:r>
             <w:r>
-              <w:t xml:space="preserve">he electronic power steering ECU </w:t>
+              <w:t xml:space="preserve">he electronic power steering </w:t>
+            </w:r>
+            <w:r>
+              <w:t xml:space="preserve">(EPS) </w:t>
+            </w:r>
+            <w:r>
+              <w:t xml:space="preserve">ECU </w:t>
             </w:r>
             <w:r>
               <w:t xml:space="preserve">shall </w:t>
             </w:r>
             <w:r>
-              <w:t xml:space="preserve">ensure that the lane keeping assistance (LKA) torque is </w:t>
-            </w:r>
-            <w:r>
-              <w:t>applied</w:t>
+              <w:t>ensure that the lane keeping assistance (LKA) torque is applied</w:t>
             </w:r>
             <w:r>
               <w:t xml:space="preserve"> in the correct direction when active in order to stay in ego lane</w:t>
@@ -5669,14 +5641,16 @@
               <w:jc w:val="center"/>
               <w:rPr>
                 <w:b/>
+                <w:sz w:val="56"/>
+                <w:szCs w:val="56"/>
               </w:rPr>
             </w:pPr>
             <w:r>
               <w:rPr>
                 <w:rFonts w:ascii="Segoe UI Symbol" w:hAnsi="Segoe UI Symbol" w:cs="Segoe UI Symbol"/>
                 <w:color w:val="222222"/>
-                <w:sz w:val="96"/>
-                <w:szCs w:val="96"/>
+                <w:sz w:val="56"/>
+                <w:szCs w:val="56"/>
                 <w:shd w:val="clear" w:color="auto" w:fill="FFFFFF"/>
               </w:rPr>
               <w:t>✔</w:t>
@@ -6143,18 +6117,11 @@
               <w:spacing w:line="240" w:lineRule="auto"/>
             </w:pPr>
             <w:r>
-              <w:t>Display</w:t>
-            </w:r>
-            <w:r>
-              <w:t xml:space="preserve"> LKA</w:t>
-            </w:r>
-            <w:r>
-              <w:t xml:space="preserve"> warning on driver dashboard</w:t>
+              <w:t>Display LKA warning on driver dashboard</w:t>
             </w:r>
           </w:p>
         </w:tc>
       </w:tr>
-      <w:bookmarkEnd w:id="1"/>
     </w:tbl>
     <w:p/>
     <w:sectPr>
@@ -6168,7 +6135,7 @@
 </file>
 
 <file path=word/numbering.xml><?xml version="1.0" encoding="utf-8"?>
-<w:numbering xmlns:wpc="http://schemas.microsoft.com/office/word/2010/wordprocessingCanvas" xmlns:mc="http://schemas.openxmlformats.org/markup-compatibility/2006" xmlns:o="urn:schemas-microsoft-com:office:office" xmlns:r="http://schemas.openxmlformats.org/officeDocument/2006/relationships" xmlns:m="http://schemas.openxmlformats.org/officeDocument/2006/math" xmlns:v="urn:schemas-microsoft-com:vml" xmlns:wp14="http://schemas.microsoft.com/office/word/2010/wordprocessingDrawing" xmlns:wp="http://schemas.openxmlformats.org/drawingml/2006/wordprocessingDrawing" xmlns:w10="urn:schemas-microsoft-com:office:word" xmlns:w="http://schemas.openxmlformats.org/wordprocessingml/2006/main" xmlns:w14="http://schemas.microsoft.com/office/word/2010/wordml" xmlns:w15="http://schemas.microsoft.com/office/word/2012/wordml" xmlns:wpg="http://schemas.microsoft.com/office/word/2010/wordprocessingGroup" xmlns:wpi="http://schemas.microsoft.com/office/word/2010/wordprocessingInk" xmlns:wne="http://schemas.microsoft.com/office/word/2006/wordml" xmlns:wps="http://schemas.microsoft.com/office/word/2010/wordprocessingShape" mc:Ignorable="w14 w15 wp14">
+<w:numbering xmlns:wpc="http://schemas.microsoft.com/office/word/2010/wordprocessingCanvas" xmlns:cx="http://schemas.microsoft.com/office/drawing/2014/chartex" xmlns:mc="http://schemas.openxmlformats.org/markup-compatibility/2006" xmlns:o="urn:schemas-microsoft-com:office:office" xmlns:r="http://schemas.openxmlformats.org/officeDocument/2006/relationships" xmlns:m="http://schemas.openxmlformats.org/officeDocument/2006/math" xmlns:v="urn:schemas-microsoft-com:vml" xmlns:wp14="http://schemas.microsoft.com/office/word/2010/wordprocessingDrawing" xmlns:wp="http://schemas.openxmlformats.org/drawingml/2006/wordprocessingDrawing" xmlns:w10="urn:schemas-microsoft-com:office:word" xmlns:w="http://schemas.openxmlformats.org/wordprocessingml/2006/main" xmlns:w14="http://schemas.microsoft.com/office/word/2010/wordml" xmlns:w15="http://schemas.microsoft.com/office/word/2012/wordml" xmlns:w16se="http://schemas.microsoft.com/office/word/2015/wordml/symex" xmlns:wpg="http://schemas.microsoft.com/office/word/2010/wordprocessingGroup" xmlns:wpi="http://schemas.microsoft.com/office/word/2010/wordprocessingInk" xmlns:wne="http://schemas.microsoft.com/office/word/2006/wordml" xmlns:wps="http://schemas.microsoft.com/office/word/2010/wordprocessingShape" mc:Ignorable="w14 w15 w16se wp14">
   <w:abstractNum w:abstractNumId="0" w15:restartNumberingAfterBreak="0">
     <w:nsid w:val="2BEB1CEE"/>
     <w:multiLevelType w:val="multilevel"/>
@@ -6557,7 +6524,7 @@
 </file>
 
 <file path=word/styles.xml><?xml version="1.0" encoding="utf-8"?>
-<w:styles xmlns:mc="http://schemas.openxmlformats.org/markup-compatibility/2006" xmlns:r="http://schemas.openxmlformats.org/officeDocument/2006/relationships" xmlns:w="http://schemas.openxmlformats.org/wordprocessingml/2006/main" xmlns:w14="http://schemas.microsoft.com/office/word/2010/wordml" xmlns:w15="http://schemas.microsoft.com/office/word/2012/wordml" mc:Ignorable="w14 w15">
+<w:styles xmlns:mc="http://schemas.openxmlformats.org/markup-compatibility/2006" xmlns:r="http://schemas.openxmlformats.org/officeDocument/2006/relationships" xmlns:w="http://schemas.openxmlformats.org/wordprocessingml/2006/main" xmlns:w14="http://schemas.microsoft.com/office/word/2010/wordml" xmlns:w15="http://schemas.microsoft.com/office/word/2012/wordml" xmlns:w16se="http://schemas.microsoft.com/office/word/2015/wordml/symex" mc:Ignorable="w14 w15 w16se">
   <w:docDefaults>
     <w:rPrDefault>
       <w:rPr>

</xml_diff>